<commit_message>
add semantics to plan and comments
</commit_message>
<xml_diff>
--- a/План видеоролика.docx
+++ b/План видеоролика.docx
@@ -431,6 +431,1073 @@
         </w:rPr>
         <w:t>Семантика применения</w:t>
       </w:r>
+    </w:p>
+    <w:p>
+      <w:pPr>
+        <w:rPr>
+          <w:rFonts w:eastAsia="Times New Roman" w:cstheme="minorHAnsi"/>
+          <w:lang w:eastAsia="ru-RU"/>
+        </w:rPr>
+      </w:pPr>
+      <w:r>
+        <w:rPr>
+          <w:rFonts w:eastAsia="Times New Roman" w:cstheme="minorHAnsi"/>
+          <w:lang w:eastAsia="ru-RU"/>
+        </w:rPr>
+        <w:t xml:space="preserve">Рассмотрим </w:t>
+      </w:r>
+      <w:r>
+        <w:rPr>
+          <w:rFonts w:eastAsia="Times New Roman" w:cstheme="minorHAnsi"/>
+          <w:lang w:eastAsia="ru-RU"/>
+        </w:rPr>
+        <w:t>контекстные функции в рамках слов, которые их описывают. Давайте переведем их и посмотрим в контексте перевода.</w:t>
+      </w:r>
+    </w:p>
+    <w:p>
+      <w:pPr>
+        <w:rPr>
+          <w:rFonts w:eastAsia="Times New Roman" w:cstheme="minorHAnsi"/>
+          <w:lang w:eastAsia="ru-RU"/>
+        </w:rPr>
+      </w:pPr>
+    </w:p>
+    <w:p>
+      <w:pPr>
+        <w:rPr>
+          <w:rFonts w:eastAsia="Times New Roman" w:cstheme="minorHAnsi"/>
+          <w:lang w:eastAsia="ru-RU"/>
+        </w:rPr>
+      </w:pPr>
+      <w:r>
+        <w:rPr>
+          <w:rFonts w:eastAsia="Times New Roman" w:cstheme="minorHAnsi"/>
+          <w:lang w:val="en-US" w:eastAsia="ru-RU"/>
+        </w:rPr>
+        <w:t>l</w:t>
+      </w:r>
+      <w:r>
+        <w:rPr>
+          <w:rFonts w:eastAsia="Times New Roman" w:cstheme="minorHAnsi"/>
+          <w:lang w:val="en-US" w:eastAsia="ru-RU"/>
+        </w:rPr>
+        <w:t>et</w:t>
+      </w:r>
+      <w:r>
+        <w:rPr>
+          <w:rFonts w:eastAsia="Times New Roman" w:cstheme="minorHAnsi"/>
+          <w:lang w:eastAsia="ru-RU"/>
+        </w:rPr>
+        <w:t xml:space="preserve"> – </w:t>
+      </w:r>
+      <w:r>
+        <w:rPr>
+          <w:rFonts w:eastAsia="Times New Roman" w:cstheme="minorHAnsi"/>
+          <w:lang w:eastAsia="ru-RU"/>
+        </w:rPr>
+        <w:t>позволять</w:t>
+      </w:r>
+      <w:r>
+        <w:rPr>
+          <w:rFonts w:eastAsia="Times New Roman" w:cstheme="minorHAnsi"/>
+          <w:lang w:eastAsia="ru-RU"/>
+        </w:rPr>
+        <w:t xml:space="preserve">. </w:t>
+      </w:r>
+      <w:r>
+        <w:rPr>
+          <w:rFonts w:eastAsia="Times New Roman" w:cstheme="minorHAnsi"/>
+          <w:lang w:eastAsia="ru-RU"/>
+        </w:rPr>
+        <w:t xml:space="preserve">Запущенная над </w:t>
+      </w:r>
+      <w:proofErr w:type="spellStart"/>
+      <w:r>
+        <w:rPr>
+          <w:rFonts w:eastAsia="Times New Roman" w:cstheme="minorHAnsi"/>
+          <w:lang w:eastAsia="ru-RU"/>
+        </w:rPr>
+        <w:t>обьектом</w:t>
+      </w:r>
+      <w:proofErr w:type="spellEnd"/>
+      <w:r>
+        <w:rPr>
+          <w:rFonts w:eastAsia="Times New Roman" w:cstheme="minorHAnsi"/>
+          <w:lang w:eastAsia="ru-RU"/>
+        </w:rPr>
+        <w:t>, мы как бы позволяем выполниться следующей операции. Т.к. l</w:t>
+      </w:r>
+      <w:r>
+        <w:rPr>
+          <w:rFonts w:eastAsia="Times New Roman" w:cstheme="minorHAnsi"/>
+          <w:lang w:val="en-US" w:eastAsia="ru-RU"/>
+        </w:rPr>
+        <w:t>et</w:t>
+      </w:r>
+      <w:r>
+        <w:rPr>
+          <w:rFonts w:eastAsia="Times New Roman" w:cstheme="minorHAnsi"/>
+          <w:lang w:eastAsia="ru-RU"/>
+        </w:rPr>
+        <w:t xml:space="preserve"> </w:t>
+      </w:r>
+      <w:r>
+        <w:rPr>
+          <w:rFonts w:eastAsia="Times New Roman" w:cstheme="minorHAnsi"/>
+          <w:lang w:eastAsia="ru-RU"/>
+        </w:rPr>
+        <w:t>часто применяется совместно с s</w:t>
+      </w:r>
+      <w:proofErr w:type="spellStart"/>
+      <w:r>
+        <w:rPr>
+          <w:rFonts w:eastAsia="Times New Roman" w:cstheme="minorHAnsi"/>
+          <w:lang w:val="en-US" w:eastAsia="ru-RU"/>
+        </w:rPr>
+        <w:t>afe</w:t>
+      </w:r>
+      <w:proofErr w:type="spellEnd"/>
+      <w:r>
+        <w:rPr>
+          <w:rFonts w:eastAsia="Times New Roman" w:cstheme="minorHAnsi"/>
+          <w:lang w:eastAsia="ru-RU"/>
+        </w:rPr>
+        <w:t>-</w:t>
+      </w:r>
+      <w:proofErr w:type="gramStart"/>
+      <w:r>
+        <w:rPr>
+          <w:rFonts w:eastAsia="Times New Roman" w:cstheme="minorHAnsi"/>
+          <w:lang w:eastAsia="ru-RU"/>
+        </w:rPr>
+        <w:t xml:space="preserve">оператором </w:t>
+      </w:r>
+      <w:r>
+        <w:rPr>
+          <w:rFonts w:eastAsia="Times New Roman" w:cstheme="minorHAnsi"/>
+          <w:lang w:eastAsia="ru-RU"/>
+        </w:rPr>
+        <w:t>?</w:t>
+      </w:r>
+      <w:proofErr w:type="gramEnd"/>
+      <w:r>
+        <w:rPr>
+          <w:rFonts w:eastAsia="Times New Roman" w:cstheme="minorHAnsi"/>
+          <w:lang w:eastAsia="ru-RU"/>
+        </w:rPr>
+        <w:t xml:space="preserve">, </w:t>
+      </w:r>
+      <w:r>
+        <w:rPr>
+          <w:rFonts w:eastAsia="Times New Roman" w:cstheme="minorHAnsi"/>
+          <w:lang w:eastAsia="ru-RU"/>
+        </w:rPr>
+        <w:t>понятно</w:t>
+      </w:r>
+      <w:r>
+        <w:rPr>
+          <w:rFonts w:eastAsia="Times New Roman" w:cstheme="minorHAnsi"/>
+          <w:lang w:eastAsia="ru-RU"/>
+        </w:rPr>
+        <w:t xml:space="preserve">, что </w:t>
+      </w:r>
+      <w:r>
+        <w:rPr>
+          <w:rFonts w:eastAsia="Times New Roman" w:cstheme="minorHAnsi"/>
+          <w:lang w:eastAsia="ru-RU"/>
+        </w:rPr>
+        <w:t xml:space="preserve">конструкция </w:t>
+      </w:r>
+      <w:r>
+        <w:rPr>
+          <w:rFonts w:eastAsia="Times New Roman" w:cstheme="minorHAnsi"/>
+          <w:lang w:val="en-US" w:eastAsia="ru-RU"/>
+        </w:rPr>
+        <w:t>obj</w:t>
+      </w:r>
+      <w:r>
+        <w:rPr>
+          <w:rFonts w:eastAsia="Times New Roman" w:cstheme="minorHAnsi"/>
+          <w:lang w:eastAsia="ru-RU"/>
+        </w:rPr>
+        <w:t>?.</w:t>
+      </w:r>
+      <w:r>
+        <w:rPr>
+          <w:rFonts w:eastAsia="Times New Roman" w:cstheme="minorHAnsi"/>
+          <w:lang w:val="en-US" w:eastAsia="ru-RU"/>
+        </w:rPr>
+        <w:t>let</w:t>
+      </w:r>
+      <w:r>
+        <w:rPr>
+          <w:rFonts w:eastAsia="Times New Roman" w:cstheme="minorHAnsi"/>
+          <w:lang w:eastAsia="ru-RU"/>
+        </w:rPr>
+        <w:t xml:space="preserve"> {</w:t>
+      </w:r>
+      <w:r>
+        <w:rPr>
+          <w:rFonts w:eastAsia="Times New Roman" w:cstheme="minorHAnsi"/>
+          <w:lang w:eastAsia="ru-RU"/>
+        </w:rPr>
+        <w:t xml:space="preserve"> *** </w:t>
+      </w:r>
+      <w:r>
+        <w:rPr>
+          <w:rFonts w:eastAsia="Times New Roman" w:cstheme="minorHAnsi"/>
+          <w:lang w:eastAsia="ru-RU"/>
+        </w:rPr>
+        <w:t>}</w:t>
+      </w:r>
+      <w:r>
+        <w:rPr>
+          <w:rFonts w:eastAsia="Times New Roman" w:cstheme="minorHAnsi"/>
+          <w:lang w:eastAsia="ru-RU"/>
+        </w:rPr>
+        <w:t xml:space="preserve"> значит «если </w:t>
+      </w:r>
+      <w:proofErr w:type="spellStart"/>
+      <w:r>
+        <w:rPr>
+          <w:rFonts w:eastAsia="Times New Roman" w:cstheme="minorHAnsi"/>
+          <w:lang w:eastAsia="ru-RU"/>
+        </w:rPr>
+        <w:t>обьект</w:t>
+      </w:r>
+      <w:proofErr w:type="spellEnd"/>
+      <w:r>
+        <w:rPr>
+          <w:rFonts w:eastAsia="Times New Roman" w:cstheme="minorHAnsi"/>
+          <w:lang w:eastAsia="ru-RU"/>
+        </w:rPr>
+        <w:t xml:space="preserve"> существует позволь коду внутри блока выполнится». Вообще совместное применение с s</w:t>
+      </w:r>
+      <w:proofErr w:type="spellStart"/>
+      <w:r>
+        <w:rPr>
+          <w:rFonts w:eastAsia="Times New Roman" w:cstheme="minorHAnsi"/>
+          <w:lang w:val="en-US" w:eastAsia="ru-RU"/>
+        </w:rPr>
+        <w:t>afe</w:t>
+      </w:r>
+      <w:proofErr w:type="spellEnd"/>
+      <w:r>
+        <w:rPr>
+          <w:rFonts w:eastAsia="Times New Roman" w:cstheme="minorHAnsi"/>
+          <w:lang w:eastAsia="ru-RU"/>
+        </w:rPr>
+        <w:t>-о</w:t>
+      </w:r>
+      <w:r>
+        <w:rPr>
+          <w:rFonts w:eastAsia="Times New Roman" w:cstheme="minorHAnsi"/>
+          <w:lang w:eastAsia="ru-RU"/>
+        </w:rPr>
+        <w:t>ператором наиболее частое применение l</w:t>
+      </w:r>
+      <w:r>
+        <w:rPr>
+          <w:rFonts w:eastAsia="Times New Roman" w:cstheme="minorHAnsi"/>
+          <w:lang w:val="en-US" w:eastAsia="ru-RU"/>
+        </w:rPr>
+        <w:t>et</w:t>
+      </w:r>
+      <w:r>
+        <w:rPr>
+          <w:rFonts w:eastAsia="Times New Roman" w:cstheme="minorHAnsi"/>
+          <w:lang w:eastAsia="ru-RU"/>
+        </w:rPr>
+        <w:t xml:space="preserve">. </w:t>
+      </w:r>
+      <w:r>
+        <w:rPr>
+          <w:rFonts w:eastAsia="Times New Roman" w:cstheme="minorHAnsi"/>
+          <w:lang w:eastAsia="ru-RU"/>
+        </w:rPr>
+        <w:t xml:space="preserve">Внутренние проверки </w:t>
+      </w:r>
+      <w:r>
+        <w:rPr>
+          <w:rFonts w:eastAsia="Times New Roman" w:cstheme="minorHAnsi"/>
+          <w:lang w:val="en-US" w:eastAsia="ru-RU"/>
+        </w:rPr>
+        <w:t>IDE</w:t>
+      </w:r>
+      <w:r>
+        <w:rPr>
+          <w:rFonts w:eastAsia="Times New Roman" w:cstheme="minorHAnsi"/>
+          <w:lang w:eastAsia="ru-RU"/>
+        </w:rPr>
+        <w:t xml:space="preserve"> </w:t>
+      </w:r>
+      <w:r>
+        <w:rPr>
+          <w:rFonts w:eastAsia="Times New Roman" w:cstheme="minorHAnsi"/>
+          <w:lang w:val="en-US" w:eastAsia="ru-RU"/>
+        </w:rPr>
+        <w:t>IDEA</w:t>
+      </w:r>
+      <w:r>
+        <w:rPr>
+          <w:rFonts w:eastAsia="Times New Roman" w:cstheme="minorHAnsi"/>
+          <w:lang w:eastAsia="ru-RU"/>
+        </w:rPr>
+        <w:t xml:space="preserve"> </w:t>
+      </w:r>
+      <w:r>
+        <w:rPr>
+          <w:rFonts w:eastAsia="Times New Roman" w:cstheme="minorHAnsi"/>
+          <w:lang w:eastAsia="ru-RU"/>
+        </w:rPr>
+        <w:t xml:space="preserve">часто советуют исправить «классическую» проверку на </w:t>
+      </w:r>
+      <w:r>
+        <w:rPr>
+          <w:rFonts w:eastAsia="Times New Roman" w:cstheme="minorHAnsi"/>
+          <w:lang w:val="en-US" w:eastAsia="ru-RU"/>
+        </w:rPr>
+        <w:t>null</w:t>
+      </w:r>
+      <w:r>
+        <w:rPr>
+          <w:rFonts w:eastAsia="Times New Roman" w:cstheme="minorHAnsi"/>
+          <w:lang w:eastAsia="ru-RU"/>
+        </w:rPr>
+        <w:t xml:space="preserve"> и</w:t>
+      </w:r>
+      <w:r>
+        <w:rPr>
+          <w:rFonts w:eastAsia="Times New Roman" w:cstheme="minorHAnsi"/>
+          <w:lang w:eastAsia="ru-RU"/>
+        </w:rPr>
+        <w:t>менно этой конструкцией.</w:t>
+      </w:r>
+      <w:r>
+        <w:rPr>
+          <w:rFonts w:eastAsia="Times New Roman" w:cstheme="minorHAnsi"/>
+          <w:lang w:eastAsia="ru-RU"/>
+        </w:rPr>
+        <w:t xml:space="preserve"> </w:t>
+      </w:r>
+    </w:p>
+    <w:p>
+      <w:pPr>
+        <w:rPr>
+          <w:rFonts w:eastAsia="Times New Roman" w:cstheme="minorHAnsi"/>
+          <w:lang w:val="en-US" w:eastAsia="ru-RU"/>
+        </w:rPr>
+      </w:pPr>
+      <w:r>
+        <w:rPr>
+          <w:rFonts w:eastAsia="Times New Roman" w:cstheme="minorHAnsi"/>
+          <w:lang w:eastAsia="ru-RU"/>
+        </w:rPr>
+        <w:t xml:space="preserve">Вообще </w:t>
+      </w:r>
+      <w:r>
+        <w:rPr>
+          <w:rFonts w:eastAsia="Times New Roman" w:cstheme="minorHAnsi"/>
+          <w:lang w:val="en-US" w:eastAsia="ru-RU"/>
+        </w:rPr>
+        <w:t>let</w:t>
+      </w:r>
+      <w:r>
+        <w:rPr>
+          <w:rFonts w:eastAsia="Times New Roman" w:cstheme="minorHAnsi"/>
+          <w:lang w:eastAsia="ru-RU"/>
+        </w:rPr>
+        <w:t xml:space="preserve"> </w:t>
+      </w:r>
+      <w:r>
+        <w:rPr>
+          <w:rFonts w:eastAsia="Times New Roman" w:cstheme="minorHAnsi"/>
+          <w:lang w:eastAsia="ru-RU"/>
+        </w:rPr>
+        <w:t>конечно можно применять и без s</w:t>
+      </w:r>
+      <w:proofErr w:type="spellStart"/>
+      <w:r>
+        <w:rPr>
+          <w:rFonts w:eastAsia="Times New Roman" w:cstheme="minorHAnsi"/>
+          <w:lang w:val="en-US" w:eastAsia="ru-RU"/>
+        </w:rPr>
+        <w:t>afe</w:t>
+      </w:r>
+      <w:proofErr w:type="spellEnd"/>
+      <w:r>
+        <w:rPr>
+          <w:rFonts w:eastAsia="Times New Roman" w:cstheme="minorHAnsi"/>
+          <w:lang w:eastAsia="ru-RU"/>
+        </w:rPr>
+        <w:t>-</w:t>
+      </w:r>
+      <w:r>
+        <w:rPr>
+          <w:rFonts w:eastAsia="Times New Roman" w:cstheme="minorHAnsi"/>
+          <w:lang w:eastAsia="ru-RU"/>
+        </w:rPr>
+        <w:t xml:space="preserve">оператора, но разработчики </w:t>
+      </w:r>
+      <w:proofErr w:type="gramStart"/>
+      <w:r>
+        <w:rPr>
+          <w:rFonts w:eastAsia="Times New Roman" w:cstheme="minorHAnsi"/>
+          <w:lang w:eastAsia="ru-RU"/>
+        </w:rPr>
+        <w:t>языка(</w:t>
+      </w:r>
+      <w:proofErr w:type="gramEnd"/>
+      <w:r>
+        <w:rPr>
+          <w:rFonts w:eastAsia="Times New Roman" w:cstheme="minorHAnsi"/>
+          <w:lang w:eastAsia="ru-RU"/>
+        </w:rPr>
+        <w:t xml:space="preserve">ИМХО) задумывали для этих целей </w:t>
+      </w:r>
+      <w:r>
+        <w:rPr>
+          <w:rFonts w:eastAsia="Times New Roman" w:cstheme="minorHAnsi"/>
+          <w:lang w:val="en-US" w:eastAsia="ru-RU"/>
+        </w:rPr>
+        <w:t>run</w:t>
+      </w:r>
+      <w:r>
+        <w:rPr>
+          <w:rFonts w:eastAsia="Times New Roman" w:cstheme="minorHAnsi"/>
+          <w:lang w:eastAsia="ru-RU"/>
+        </w:rPr>
+        <w:t xml:space="preserve"> { *** }.</w:t>
+      </w:r>
+      <w:r>
+        <w:rPr>
+          <w:rFonts w:eastAsia="Times New Roman" w:cstheme="minorHAnsi"/>
+          <w:lang w:eastAsia="ru-RU"/>
+        </w:rPr>
+        <w:t xml:space="preserve"> Но ссылка </w:t>
+      </w:r>
+      <w:proofErr w:type="gramStart"/>
+      <w:r>
+        <w:rPr>
+          <w:rFonts w:eastAsia="Times New Roman" w:cstheme="minorHAnsi"/>
+          <w:lang w:val="en-US" w:eastAsia="ru-RU"/>
+        </w:rPr>
+        <w:t xml:space="preserve">it </w:t>
+      </w:r>
+      <w:r>
+        <w:rPr>
+          <w:rFonts w:eastAsia="Times New Roman" w:cstheme="minorHAnsi"/>
+          <w:lang w:eastAsia="ru-RU"/>
+        </w:rPr>
+        <w:t>наверное</w:t>
+      </w:r>
+      <w:proofErr w:type="gramEnd"/>
+      <w:r>
+        <w:rPr>
+          <w:rFonts w:eastAsia="Times New Roman" w:cstheme="minorHAnsi"/>
+          <w:lang w:eastAsia="ru-RU"/>
+        </w:rPr>
+        <w:t xml:space="preserve"> короче и все юзают </w:t>
+      </w:r>
+      <w:r>
+        <w:rPr>
+          <w:rFonts w:eastAsia="Times New Roman" w:cstheme="minorHAnsi"/>
+          <w:lang w:val="en-US" w:eastAsia="ru-RU"/>
+        </w:rPr>
+        <w:t>let.</w:t>
+      </w:r>
+    </w:p>
+    <w:p>
+      <w:pPr>
+        <w:rPr>
+          <w:rFonts w:eastAsia="Times New Roman" w:cstheme="minorHAnsi"/>
+          <w:lang w:val="en-US" w:eastAsia="ru-RU"/>
+        </w:rPr>
+      </w:pPr>
+    </w:p>
+    <w:p>
+      <w:pPr>
+        <w:rPr>
+          <w:rFonts w:eastAsia="Times New Roman" w:cstheme="minorHAnsi"/>
+          <w:lang w:eastAsia="ru-RU"/>
+        </w:rPr>
+      </w:pPr>
+      <w:r>
+        <w:rPr>
+          <w:rFonts w:eastAsia="Times New Roman" w:cstheme="minorHAnsi"/>
+          <w:lang w:val="en-US" w:eastAsia="ru-RU"/>
+        </w:rPr>
+        <w:t>r</w:t>
+      </w:r>
+      <w:r>
+        <w:rPr>
+          <w:rFonts w:eastAsia="Times New Roman" w:cstheme="minorHAnsi"/>
+          <w:lang w:val="en-US" w:eastAsia="ru-RU"/>
+        </w:rPr>
+        <w:t>un</w:t>
+      </w:r>
+      <w:r>
+        <w:rPr>
+          <w:rFonts w:eastAsia="Times New Roman" w:cstheme="minorHAnsi"/>
+          <w:lang w:eastAsia="ru-RU"/>
+        </w:rPr>
+        <w:t xml:space="preserve"> – </w:t>
+      </w:r>
+      <w:r>
+        <w:rPr>
+          <w:rFonts w:eastAsia="Times New Roman" w:cstheme="minorHAnsi"/>
+          <w:lang w:eastAsia="ru-RU"/>
+        </w:rPr>
+        <w:t>«запустить, выполнить»</w:t>
+      </w:r>
+      <w:r>
+        <w:rPr>
+          <w:rFonts w:eastAsia="Times New Roman" w:cstheme="minorHAnsi"/>
+          <w:lang w:eastAsia="ru-RU"/>
+        </w:rPr>
+        <w:t xml:space="preserve"> </w:t>
+      </w:r>
+      <w:r>
+        <w:rPr>
+          <w:rFonts w:eastAsia="Times New Roman" w:cstheme="minorHAnsi"/>
+          <w:lang w:eastAsia="ru-RU"/>
+        </w:rPr>
+        <w:t xml:space="preserve">в контексте </w:t>
+      </w:r>
+      <w:r>
+        <w:rPr>
+          <w:rFonts w:eastAsia="Times New Roman" w:cstheme="minorHAnsi"/>
+          <w:lang w:val="en-US" w:eastAsia="ru-RU"/>
+        </w:rPr>
+        <w:t>IT</w:t>
+      </w:r>
+      <w:r>
+        <w:rPr>
+          <w:rFonts w:eastAsia="Times New Roman" w:cstheme="minorHAnsi"/>
+          <w:lang w:eastAsia="ru-RU"/>
+        </w:rPr>
+        <w:t xml:space="preserve"> и</w:t>
+      </w:r>
+      <w:r>
+        <w:rPr>
+          <w:rFonts w:eastAsia="Times New Roman" w:cstheme="minorHAnsi"/>
+          <w:lang w:eastAsia="ru-RU"/>
+        </w:rPr>
+        <w:t xml:space="preserve"> разработки</w:t>
+      </w:r>
+      <w:r>
+        <w:rPr>
+          <w:rFonts w:eastAsia="Times New Roman" w:cstheme="minorHAnsi"/>
+          <w:lang w:eastAsia="ru-RU"/>
+        </w:rPr>
+        <w:t xml:space="preserve">. Именно та команда, вместо которой все используют </w:t>
+      </w:r>
+      <w:r>
+        <w:rPr>
+          <w:rFonts w:eastAsia="Times New Roman" w:cstheme="minorHAnsi"/>
+          <w:lang w:val="en-US" w:eastAsia="ru-RU"/>
+        </w:rPr>
+        <w:t>let</w:t>
+      </w:r>
+      <w:r>
+        <w:rPr>
+          <w:rFonts w:eastAsia="Times New Roman" w:cstheme="minorHAnsi"/>
+          <w:lang w:eastAsia="ru-RU"/>
+        </w:rPr>
+        <w:t xml:space="preserve">. </w:t>
+      </w:r>
+      <w:r>
+        <w:rPr>
+          <w:rFonts w:eastAsia="Times New Roman" w:cstheme="minorHAnsi"/>
+          <w:lang w:eastAsia="ru-RU"/>
+        </w:rPr>
+        <w:t xml:space="preserve">Они обе возвращают </w:t>
+      </w:r>
+      <w:r>
+        <w:rPr>
+          <w:rFonts w:eastAsia="Times New Roman" w:cstheme="minorHAnsi"/>
+          <w:lang w:eastAsia="ru-RU"/>
+        </w:rPr>
+        <w:t xml:space="preserve">результат лямбды, но тут не переопределённая ссылка на </w:t>
+      </w:r>
+      <w:r>
+        <w:rPr>
+          <w:rFonts w:eastAsia="Times New Roman" w:cstheme="minorHAnsi"/>
+          <w:lang w:eastAsia="ru-RU"/>
+        </w:rPr>
+        <w:t>объект</w:t>
+      </w:r>
+      <w:r>
+        <w:rPr>
+          <w:rFonts w:eastAsia="Times New Roman" w:cstheme="minorHAnsi"/>
+          <w:lang w:eastAsia="ru-RU"/>
+        </w:rPr>
+        <w:t xml:space="preserve">-параметр </w:t>
+      </w:r>
+      <w:r>
+        <w:rPr>
+          <w:rFonts w:eastAsia="Times New Roman" w:cstheme="minorHAnsi"/>
+          <w:lang w:val="en-US" w:eastAsia="ru-RU"/>
+        </w:rPr>
+        <w:t>this</w:t>
+      </w:r>
+      <w:r>
+        <w:rPr>
+          <w:rFonts w:eastAsia="Times New Roman" w:cstheme="minorHAnsi"/>
+          <w:lang w:eastAsia="ru-RU"/>
+        </w:rPr>
+        <w:t>.</w:t>
+      </w:r>
+      <w:r>
+        <w:rPr>
+          <w:rFonts w:eastAsia="Times New Roman" w:cstheme="minorHAnsi"/>
+          <w:lang w:eastAsia="ru-RU"/>
+        </w:rPr>
+        <w:t xml:space="preserve"> </w:t>
+      </w:r>
+      <w:r>
+        <w:rPr>
+          <w:rFonts w:eastAsia="Times New Roman" w:cstheme="minorHAnsi"/>
+          <w:lang w:eastAsia="ru-RU"/>
+        </w:rPr>
+        <w:t>Но, учитывая то, что r</w:t>
+      </w:r>
+      <w:r>
+        <w:rPr>
+          <w:rFonts w:eastAsia="Times New Roman" w:cstheme="minorHAnsi"/>
+          <w:lang w:val="en-US" w:eastAsia="ru-RU"/>
+        </w:rPr>
+        <w:t>un</w:t>
+      </w:r>
+      <w:r>
+        <w:rPr>
+          <w:rFonts w:eastAsia="Times New Roman" w:cstheme="minorHAnsi"/>
+          <w:lang w:eastAsia="ru-RU"/>
+        </w:rPr>
+        <w:t xml:space="preserve"> </w:t>
+      </w:r>
+      <w:r>
+        <w:rPr>
+          <w:rFonts w:eastAsia="Times New Roman" w:cstheme="minorHAnsi"/>
+          <w:lang w:eastAsia="ru-RU"/>
+        </w:rPr>
+        <w:t xml:space="preserve">можно использовать без объекта, можно все создать, запустить и </w:t>
+      </w:r>
+      <w:proofErr w:type="gramStart"/>
+      <w:r>
+        <w:rPr>
+          <w:rFonts w:eastAsia="Times New Roman" w:cstheme="minorHAnsi"/>
+          <w:lang w:eastAsia="ru-RU"/>
+        </w:rPr>
+        <w:t>настроить</w:t>
+      </w:r>
+      <w:proofErr w:type="gramEnd"/>
+      <w:r>
+        <w:rPr>
+          <w:rFonts w:eastAsia="Times New Roman" w:cstheme="minorHAnsi"/>
+          <w:lang w:eastAsia="ru-RU"/>
+        </w:rPr>
+        <w:t xml:space="preserve"> и вернуть результат в переменную результат выполнения.</w:t>
+      </w:r>
+    </w:p>
+    <w:p>
+      <w:pPr>
+        <w:rPr>
+          <w:rFonts w:eastAsia="Times New Roman" w:cstheme="minorHAnsi"/>
+          <w:lang w:eastAsia="ru-RU"/>
+        </w:rPr>
+      </w:pPr>
+    </w:p>
+    <w:p>
+      <w:pPr>
+        <w:rPr>
+          <w:rFonts w:eastAsia="Times New Roman" w:cstheme="minorHAnsi"/>
+          <w:lang w:val="en-US" w:eastAsia="ru-RU"/>
+        </w:rPr>
+      </w:pPr>
+      <w:r>
+        <w:rPr>
+          <w:rFonts w:eastAsia="Times New Roman" w:cstheme="minorHAnsi"/>
+          <w:lang w:val="en-US" w:eastAsia="ru-RU"/>
+        </w:rPr>
+        <w:lastRenderedPageBreak/>
+        <w:t>a</w:t>
+      </w:r>
+      <w:r>
+        <w:rPr>
+          <w:rFonts w:eastAsia="Times New Roman" w:cstheme="minorHAnsi"/>
+          <w:lang w:val="en-US" w:eastAsia="ru-RU"/>
+        </w:rPr>
+        <w:t>pply</w:t>
+      </w:r>
+      <w:r>
+        <w:rPr>
+          <w:rFonts w:eastAsia="Times New Roman" w:cstheme="minorHAnsi"/>
+          <w:lang w:eastAsia="ru-RU"/>
+        </w:rPr>
+        <w:t xml:space="preserve"> </w:t>
+      </w:r>
+      <w:r>
+        <w:rPr>
+          <w:rFonts w:eastAsia="Times New Roman" w:cstheme="minorHAnsi"/>
+          <w:lang w:eastAsia="ru-RU"/>
+        </w:rPr>
+        <w:t>–</w:t>
+      </w:r>
+      <w:r>
+        <w:rPr>
+          <w:rFonts w:eastAsia="Times New Roman" w:cstheme="minorHAnsi"/>
+          <w:lang w:eastAsia="ru-RU"/>
+        </w:rPr>
+        <w:t xml:space="preserve"> </w:t>
+      </w:r>
+      <w:r>
+        <w:rPr>
+          <w:rFonts w:eastAsia="Times New Roman" w:cstheme="minorHAnsi"/>
+          <w:lang w:eastAsia="ru-RU"/>
+        </w:rPr>
+        <w:t xml:space="preserve">«применить». Тут название говорит само за себя. Берется объект, после запускается </w:t>
+      </w:r>
+      <w:r>
+        <w:rPr>
+          <w:rFonts w:eastAsia="Times New Roman" w:cstheme="minorHAnsi"/>
+          <w:lang w:val="en-US" w:eastAsia="ru-RU"/>
+        </w:rPr>
+        <w:t>apply</w:t>
+      </w:r>
+      <w:r>
+        <w:rPr>
+          <w:rFonts w:eastAsia="Times New Roman" w:cstheme="minorHAnsi"/>
+          <w:lang w:eastAsia="ru-RU"/>
+        </w:rPr>
+        <w:t xml:space="preserve"> </w:t>
+      </w:r>
+      <w:r>
+        <w:rPr>
+          <w:rFonts w:eastAsia="Times New Roman" w:cstheme="minorHAnsi"/>
+          <w:lang w:eastAsia="ru-RU"/>
+        </w:rPr>
+        <w:t xml:space="preserve">и </w:t>
+      </w:r>
+      <w:proofErr w:type="spellStart"/>
+      <w:r>
+        <w:rPr>
+          <w:rFonts w:eastAsia="Times New Roman" w:cstheme="minorHAnsi"/>
+          <w:lang w:eastAsia="ru-RU"/>
+        </w:rPr>
+        <w:t>донастраивает</w:t>
+      </w:r>
+      <w:proofErr w:type="spellEnd"/>
+      <w:r>
+        <w:rPr>
+          <w:rFonts w:eastAsia="Times New Roman" w:cstheme="minorHAnsi"/>
+          <w:lang w:eastAsia="ru-RU"/>
+        </w:rPr>
+        <w:t xml:space="preserve"> его нужным образом. Устанавливаются дополнительные значения в переменные, которые отсутствуют в конструкторе или доп. методы инициализации, и после возвращает</w:t>
+      </w:r>
+      <w:r>
+        <w:rPr>
+          <w:rFonts w:eastAsia="Times New Roman" w:cstheme="minorHAnsi"/>
+          <w:lang w:eastAsia="ru-RU"/>
+        </w:rPr>
+        <w:t xml:space="preserve"> </w:t>
+      </w:r>
+      <w:proofErr w:type="spellStart"/>
+      <w:r>
+        <w:rPr>
+          <w:rFonts w:eastAsia="Times New Roman" w:cstheme="minorHAnsi"/>
+          <w:lang w:eastAsia="ru-RU"/>
+        </w:rPr>
+        <w:t>донастроенный</w:t>
+      </w:r>
+      <w:proofErr w:type="spellEnd"/>
+      <w:r>
+        <w:rPr>
+          <w:rFonts w:eastAsia="Times New Roman" w:cstheme="minorHAnsi"/>
+          <w:lang w:eastAsia="ru-RU"/>
+        </w:rPr>
+        <w:t xml:space="preserve"> </w:t>
+      </w:r>
+      <w:proofErr w:type="spellStart"/>
+      <w:r>
+        <w:rPr>
+          <w:rFonts w:eastAsia="Times New Roman" w:cstheme="minorHAnsi"/>
+          <w:lang w:eastAsia="ru-RU"/>
+        </w:rPr>
+        <w:t>обьект</w:t>
+      </w:r>
+      <w:proofErr w:type="spellEnd"/>
+      <w:r>
+        <w:rPr>
+          <w:rFonts w:eastAsia="Times New Roman" w:cstheme="minorHAnsi"/>
+          <w:lang w:eastAsia="ru-RU"/>
+        </w:rPr>
+        <w:t>.</w:t>
+      </w:r>
+    </w:p>
+    <w:p>
+      <w:pPr>
+        <w:rPr>
+          <w:rFonts w:eastAsia="Times New Roman" w:cstheme="minorHAnsi"/>
+          <w:lang w:val="en-US" w:eastAsia="ru-RU"/>
+        </w:rPr>
+      </w:pPr>
+    </w:p>
+    <w:p>
+      <w:pPr>
+        <w:rPr>
+          <w:rFonts w:eastAsia="Times New Roman" w:cstheme="minorHAnsi"/>
+          <w:lang w:eastAsia="ru-RU"/>
+        </w:rPr>
+      </w:pPr>
+      <w:r>
+        <w:rPr>
+          <w:rFonts w:eastAsia="Times New Roman" w:cstheme="minorHAnsi"/>
+          <w:lang w:val="en-US" w:eastAsia="ru-RU"/>
+        </w:rPr>
+        <w:t>a</w:t>
+      </w:r>
+      <w:r>
+        <w:rPr>
+          <w:rFonts w:eastAsia="Times New Roman" w:cstheme="minorHAnsi"/>
+          <w:lang w:val="en-US" w:eastAsia="ru-RU"/>
+        </w:rPr>
+        <w:t>lso</w:t>
+      </w:r>
+      <w:r>
+        <w:rPr>
+          <w:rFonts w:eastAsia="Times New Roman" w:cstheme="minorHAnsi"/>
+          <w:lang w:eastAsia="ru-RU"/>
+        </w:rPr>
+        <w:t xml:space="preserve"> – </w:t>
+      </w:r>
+      <w:r>
+        <w:rPr>
+          <w:rFonts w:eastAsia="Times New Roman" w:cstheme="minorHAnsi"/>
+          <w:lang w:eastAsia="ru-RU"/>
+        </w:rPr>
+        <w:t>«кроме того, также». Значит это следующее «пожалуйста, помимо полученного результата нужно сделать</w:t>
+      </w:r>
+      <w:r>
+        <w:rPr>
+          <w:rFonts w:eastAsia="Times New Roman" w:cstheme="minorHAnsi"/>
+          <w:lang w:eastAsia="ru-RU"/>
+        </w:rPr>
+        <w:t xml:space="preserve"> </w:t>
+      </w:r>
+      <w:r>
+        <w:rPr>
+          <w:rFonts w:eastAsia="Times New Roman" w:cstheme="minorHAnsi"/>
+          <w:lang w:eastAsia="ru-RU"/>
+        </w:rPr>
+        <w:t xml:space="preserve">это и это». То есть мы говорим программе на необходимость совершения дополнительного действия после того, как получен </w:t>
+      </w:r>
+      <w:proofErr w:type="gramStart"/>
+      <w:r>
+        <w:rPr>
+          <w:rFonts w:eastAsia="Times New Roman" w:cstheme="minorHAnsi"/>
+          <w:lang w:eastAsia="ru-RU"/>
+        </w:rPr>
+        <w:t>какой либо</w:t>
+      </w:r>
+      <w:proofErr w:type="gramEnd"/>
+      <w:r>
+        <w:rPr>
+          <w:rFonts w:eastAsia="Times New Roman" w:cstheme="minorHAnsi"/>
+          <w:lang w:eastAsia="ru-RU"/>
+        </w:rPr>
+        <w:t xml:space="preserve"> результат. </w:t>
+      </w:r>
+      <w:r>
+        <w:rPr>
+          <w:rFonts w:eastAsia="Times New Roman" w:cstheme="minorHAnsi"/>
+          <w:lang w:eastAsia="ru-RU"/>
+        </w:rPr>
+        <w:t>Также</w:t>
+      </w:r>
+      <w:r>
+        <w:rPr>
+          <w:rFonts w:eastAsia="Times New Roman" w:cstheme="minorHAnsi"/>
+          <w:lang w:eastAsia="ru-RU"/>
+        </w:rPr>
+        <w:t xml:space="preserve"> функция может быть применена для получения </w:t>
+      </w:r>
+      <w:r>
+        <w:rPr>
+          <w:rFonts w:eastAsia="Times New Roman" w:cstheme="minorHAnsi"/>
+          <w:lang w:eastAsia="ru-RU"/>
+        </w:rPr>
+        <w:t xml:space="preserve">отладочной информации или например, в контексте доп. условия, что если результат транзакции успешен, то нужно отправить </w:t>
+      </w:r>
+      <w:r>
+        <w:rPr>
+          <w:rFonts w:eastAsia="Times New Roman" w:cstheme="minorHAnsi"/>
+          <w:lang w:val="en-US" w:eastAsia="ru-RU"/>
+        </w:rPr>
+        <w:t>email</w:t>
+      </w:r>
+      <w:r>
+        <w:rPr>
+          <w:rFonts w:eastAsia="Times New Roman" w:cstheme="minorHAnsi"/>
+          <w:lang w:eastAsia="ru-RU"/>
+        </w:rPr>
+        <w:t xml:space="preserve"> </w:t>
+      </w:r>
+      <w:r>
+        <w:rPr>
+          <w:rFonts w:eastAsia="Times New Roman" w:cstheme="minorHAnsi"/>
+          <w:lang w:eastAsia="ru-RU"/>
+        </w:rPr>
+        <w:t>клиенту, что его запрос в обработке.</w:t>
+      </w:r>
+    </w:p>
+    <w:p>
+      <w:pPr>
+        <w:rPr>
+          <w:rFonts w:eastAsia="Times New Roman" w:cstheme="minorHAnsi"/>
+          <w:lang w:eastAsia="ru-RU"/>
+        </w:rPr>
+      </w:pPr>
+    </w:p>
+    <w:p>
+      <w:pPr>
+        <w:rPr>
+          <w:rFonts w:eastAsia="Times New Roman" w:cstheme="minorHAnsi"/>
+          <w:lang w:eastAsia="ru-RU"/>
+        </w:rPr>
+      </w:pPr>
+      <w:r>
+        <w:rPr>
+          <w:rFonts w:eastAsia="Times New Roman" w:cstheme="minorHAnsi"/>
+          <w:lang w:val="en-US" w:eastAsia="ru-RU"/>
+        </w:rPr>
+        <w:t>with</w:t>
+      </w:r>
+      <w:r>
+        <w:rPr>
+          <w:rFonts w:eastAsia="Times New Roman" w:cstheme="minorHAnsi"/>
+          <w:lang w:eastAsia="ru-RU"/>
+        </w:rPr>
+        <w:t xml:space="preserve"> – </w:t>
+      </w:r>
+      <w:r>
+        <w:rPr>
+          <w:rFonts w:eastAsia="Times New Roman" w:cstheme="minorHAnsi"/>
+          <w:lang w:eastAsia="ru-RU"/>
+        </w:rPr>
+        <w:t xml:space="preserve">«с чем-то». Учитывая, что </w:t>
+      </w:r>
+      <w:r>
+        <w:rPr>
+          <w:rFonts w:eastAsia="Times New Roman" w:cstheme="minorHAnsi"/>
+          <w:lang w:val="en-US" w:eastAsia="ru-RU"/>
+        </w:rPr>
+        <w:t>with</w:t>
+      </w:r>
+      <w:r>
+        <w:rPr>
+          <w:rFonts w:eastAsia="Times New Roman" w:cstheme="minorHAnsi"/>
+          <w:lang w:eastAsia="ru-RU"/>
+        </w:rPr>
+        <w:t>(</w:t>
+      </w:r>
+      <w:r>
+        <w:rPr>
+          <w:rFonts w:eastAsia="Times New Roman" w:cstheme="minorHAnsi"/>
+          <w:lang w:val="en-US" w:eastAsia="ru-RU"/>
+        </w:rPr>
+        <w:t>param</w:t>
+      </w:r>
+      <w:r>
+        <w:rPr>
+          <w:rFonts w:eastAsia="Times New Roman" w:cstheme="minorHAnsi"/>
+          <w:lang w:eastAsia="ru-RU"/>
+        </w:rPr>
+        <w:t xml:space="preserve">) </w:t>
+      </w:r>
+      <w:r>
+        <w:rPr>
+          <w:rFonts w:eastAsia="Times New Roman" w:cstheme="minorHAnsi"/>
+          <w:lang w:eastAsia="ru-RU"/>
+        </w:rPr>
+        <w:t>имеет параметр</w:t>
+      </w:r>
+      <w:r>
+        <w:rPr>
+          <w:rFonts w:eastAsia="Times New Roman" w:cstheme="minorHAnsi"/>
+          <w:lang w:eastAsia="ru-RU"/>
+        </w:rPr>
+        <w:t xml:space="preserve"> </w:t>
+      </w:r>
+      <w:r>
+        <w:rPr>
+          <w:rFonts w:eastAsia="Times New Roman" w:cstheme="minorHAnsi"/>
+          <w:lang w:eastAsia="ru-RU"/>
+        </w:rPr>
+        <w:t>в круглых скобках</w:t>
+      </w:r>
+      <w:r>
+        <w:rPr>
+          <w:rFonts w:eastAsia="Times New Roman" w:cstheme="minorHAnsi"/>
+          <w:lang w:eastAsia="ru-RU"/>
+        </w:rPr>
+        <w:t xml:space="preserve">, над которым </w:t>
+      </w:r>
+      <w:r>
+        <w:rPr>
+          <w:rFonts w:eastAsia="Times New Roman" w:cstheme="minorHAnsi"/>
+          <w:lang w:eastAsia="ru-RU"/>
+        </w:rPr>
+        <w:t>совершается действие, то семантика данной функции значит что нужно что- то сделать над определённым объектом. И точка.</w:t>
+      </w:r>
+    </w:p>
+    <w:p>
+      <w:pPr>
+        <w:rPr>
+          <w:rFonts w:eastAsia="Times New Roman" w:cstheme="minorHAnsi"/>
+          <w:lang w:eastAsia="ru-RU"/>
+        </w:rPr>
+      </w:pPr>
+    </w:p>
+    <w:p>
+      <w:pPr>
+        <w:rPr>
+          <w:rFonts w:eastAsia="Times New Roman" w:cstheme="minorHAnsi"/>
+          <w:lang w:eastAsia="ru-RU"/>
+        </w:rPr>
+      </w:pPr>
+    </w:p>
+    <w:p>
+      <w:pPr>
+        <w:rPr>
+          <w:rFonts w:eastAsia="Times New Roman" w:cstheme="minorHAnsi"/>
+          <w:lang w:eastAsia="ru-RU"/>
+        </w:rPr>
+      </w:pPr>
+    </w:p>
+    <w:p>
+      <w:pPr>
+        <w:rPr>
+          <w:rFonts w:eastAsia="Times New Roman" w:cstheme="minorHAnsi"/>
+          <w:lang w:eastAsia="ru-RU"/>
+        </w:rPr>
+      </w:pPr>
+    </w:p>
+    <w:p>
+      <w:pPr>
+        <w:rPr>
+          <w:rFonts w:eastAsia="Times New Roman" w:cstheme="minorHAnsi"/>
+          <w:lang w:eastAsia="ru-RU"/>
+        </w:rPr>
+      </w:pPr>
+    </w:p>
+    <w:p>
+      <w:pPr>
+        <w:rPr>
+          <w:rFonts w:eastAsia="Times New Roman" w:cstheme="minorHAnsi"/>
+          <w:lang w:eastAsia="ru-RU"/>
+        </w:rPr>
+      </w:pPr>
     </w:p>
     <w:p>
       <w:pPr>

</xml_diff>